<commit_message>
Concept Candidates reviewed Added more candidates
</commit_message>
<xml_diff>
--- a/_source/_analysis/Konzeptkandidaten_Michael.docx
+++ b/_source/_analysis/Konzeptkandidaten_Michael.docx
@@ -68,81 +68,101 @@
       <w:r>
         <w:t>Kondensationsmenge</w:t>
       </w:r>
+    </w:p>
+    <w:p>
+      <w:r>
+        <w:t>Tutorial</w:t>
+      </w:r>
+    </w:p>
+    <w:p>
+      <w:r>
+        <w:t>Grundfunktionen</w:t>
+      </w:r>
+    </w:p>
+    <w:p>
+      <w:r>
+        <w:t>Thema</w:t>
+      </w:r>
+    </w:p>
+    <w:p>
+      <w:r>
+        <w:t>Geschützter Bereich</w:t>
+      </w:r>
+    </w:p>
+    <w:p>
+      <w:r>
+        <w:t>Zoom</w:t>
+      </w:r>
+    </w:p>
+    <w:p>
+      <w:r>
+        <w:t>Schritt für Schritt</w:t>
+      </w:r>
+    </w:p>
+    <w:p>
+      <w:r>
+        <w:t xml:space="preserve">Abbildung </w:t>
+      </w:r>
+    </w:p>
+    <w:p>
+      <w:r>
+        <w:t>Koordinatensystem</w:t>
+      </w:r>
+    </w:p>
+    <w:p>
+      <w:r>
+        <w:t>Vektor</w:t>
+      </w:r>
+      <w:r>
+        <w:t xml:space="preserve"> (Matrix, Determinante), Linie, Kreis</w:t>
+      </w:r>
+    </w:p>
+    <w:p>
+      <w:r>
+        <w:t>Transformation</w:t>
+      </w:r>
+    </w:p>
+    <w:p>
+      <w:r>
+        <w:t>Notebook</w:t>
+      </w:r>
+    </w:p>
+    <w:p>
+      <w:r>
+        <w:t>Mindmap</w:t>
+      </w:r>
+    </w:p>
+    <w:p>
+      <w:r>
+        <w:t>GUI</w:t>
+      </w:r>
+    </w:p>
+    <w:p>
+      <w:r>
+        <w:t>XML-Leser</w:t>
+      </w:r>
+    </w:p>
+    <w:p>
+      <w:r>
+        <w:t>Drehung</w:t>
+      </w:r>
+    </w:p>
+    <w:p>
+      <w:proofErr w:type="spellStart"/>
+      <w:r>
+        <w:t>Hintereinanderausführung</w:t>
+      </w:r>
+      <w:proofErr w:type="spellEnd"/>
+    </w:p>
+    <w:p>
+      <w:r>
+        <w:lastRenderedPageBreak/>
+        <w:t>Spiegelung</w:t>
+      </w:r>
+    </w:p>
+    <w:p>
       <w:bookmarkStart w:id="0" w:name="_GoBack"/>
       <w:bookmarkEnd w:id="0"/>
-    </w:p>
-    <w:p>
-      <w:r>
-        <w:t>Tutorial</w:t>
-      </w:r>
-    </w:p>
-    <w:p>
-      <w:r>
-        <w:t>Grundfunktionen</w:t>
-      </w:r>
-    </w:p>
-    <w:p>
-      <w:r>
-        <w:t>Thema</w:t>
-      </w:r>
-    </w:p>
-    <w:p>
-      <w:r>
-        <w:t>Geschützter Bereich</w:t>
-      </w:r>
-    </w:p>
-    <w:p>
-      <w:r>
-        <w:t>Zoom</w:t>
-      </w:r>
-    </w:p>
-    <w:p>
-      <w:r>
-        <w:t>Schritt für Schritt</w:t>
-      </w:r>
-    </w:p>
-    <w:p>
-      <w:r>
-        <w:t xml:space="preserve">Abbildung </w:t>
-      </w:r>
-    </w:p>
-    <w:p>
-      <w:r>
-        <w:t>Koordinatensystem</w:t>
-      </w:r>
-    </w:p>
-    <w:p>
-      <w:r>
-        <w:t>Vektor</w:t>
-      </w:r>
-      <w:r>
-        <w:t xml:space="preserve"> (Matrix, Determinante), Linie, Kreis</w:t>
-      </w:r>
-    </w:p>
-    <w:p>
-      <w:r>
-        <w:t>Transformation</w:t>
-      </w:r>
-    </w:p>
-    <w:p>
-      <w:r>
-        <w:t>Notebook</w:t>
-      </w:r>
-    </w:p>
-    <w:p>
-      <w:r>
-        <w:t>Mindmap</w:t>
-      </w:r>
-    </w:p>
-    <w:p>
-      <w:r>
-        <w:t>GUI</w:t>
-      </w:r>
-    </w:p>
-    <w:p>
-      <w:r>
-        <w:t>XML-Leser</w:t>
-      </w:r>
     </w:p>
     <w:p/>
     <w:sectPr>

</xml_diff>

<commit_message>
Added more candidates Please review!
</commit_message>
<xml_diff>
--- a/_source/_analysis/Konzeptkandidaten_Michael.docx
+++ b/_source/_analysis/Konzeptkandidaten_Michael.docx
@@ -161,6 +161,21 @@
       </w:r>
     </w:p>
     <w:p>
+      <w:r>
+        <w:t>Quellbild</w:t>
+      </w:r>
+    </w:p>
+    <w:p>
+      <w:proofErr w:type="spellStart"/>
+      <w:r>
+        <w:t>Zielbild</w:t>
+      </w:r>
+      <w:proofErr w:type="spellEnd"/>
+    </w:p>
+    <w:p>
+      <w:r>
+        <w:t>Übertragungsfunktion</w:t>
+      </w:r>
       <w:bookmarkStart w:id="0" w:name="_GoBack"/>
       <w:bookmarkEnd w:id="0"/>
     </w:p>

</xml_diff>